<commit_message>
Add CafeTran bilingual DOCX handling and testing scripts
- Implemented HTML and Markdown session report generation for CafeTran translations.
- Created a bilingual Excel export for CafeTran projects.
- Developed a comprehensive test suite for the CafeTran workflow, including:
  - Loading and verifying CafeTran bilingual DOCX files.
  - Extracting source segments and simulating translations.
  - Applying formatting to translations and saving updated files.
  - Verifying pipe symbol formatting in translations (bold and red).
- Added tests for pipe symbol formatting to ensure correct export behavior.
- Created verification script to check formatting in exported DOCX files.
</commit_message>
<xml_diff>
--- a/projects/test_document (memoQ bilingual).docx
+++ b/projects/test_document (memoQ bilingual).docx
@@ -324,34 +324,40 @@
               <w:pStyle w:val="mqeng-GB"/>
               <w:jc w:val="left"/>
             </w:pPr>
-          </w:p>
-        </w:tc>
-        <w:tc>
-          <w:tcPr>
-            <w:tcW w:w="360" w:type="dxa"/>
-            <w:shd w:val="clear" w:color="auto" w:fill="auto"/>
-          </w:tcPr>
-          <w:p>
-            <w:pPr>
-              <w:jc w:val="left"/>
-            </w:pPr>
-          </w:p>
-        </w:tc>
-        <w:tc>
-          <w:tcPr>
-            <w:tcW w:w="360" w:type="dxa"/>
-            <w:shd w:val="clear" w:color="auto" w:fill="E6E6E6"/>
-          </w:tcPr>
-          <w:p>
-            <w:pPr>
-              <w:jc w:val="left"/>
-            </w:pPr>
-            <w:r>
-              <w:rPr>
-                <w:noProof/>
-                <w:sz w:val="16"/>
-              </w:rPr>
-              <w:t>Not started</w:t>
+            <w:r>
+              <w:rPr>
+                <w:noProof w:val="0"/>
+              </w:rPr>
+              <w:t>Biagio Pagano</w:t>
+            </w:r>
+          </w:p>
+        </w:tc>
+        <w:tc>
+          <w:tcPr>
+            <w:tcW w:w="360" w:type="dxa"/>
+            <w:shd w:val="clear" w:color="auto" w:fill="auto"/>
+          </w:tcPr>
+          <w:p>
+            <w:pPr>
+              <w:jc w:val="left"/>
+            </w:pPr>
+          </w:p>
+        </w:tc>
+        <w:tc>
+          <w:tcPr>
+            <w:tcW w:w="360" w:type="dxa"/>
+            <w:shd w:val="clear" w:color="auto" w:fill="FFE0C0"/>
+          </w:tcPr>
+          <w:p>
+            <w:pPr>
+              <w:jc w:val="left"/>
+            </w:pPr>
+            <w:r>
+              <w:rPr>
+                <w:noProof/>
+                <w:sz w:val="16"/>
+              </w:rPr>
+              <w:t>Edited</w:t>
             </w:r>
           </w:p>
         </w:tc>
@@ -422,34 +428,44 @@
               <w:pStyle w:val="mqeng-GB"/>
               <w:jc w:val="left"/>
             </w:pPr>
-          </w:p>
-        </w:tc>
-        <w:tc>
-          <w:tcPr>
-            <w:tcW w:w="360" w:type="dxa"/>
-            <w:shd w:val="clear" w:color="auto" w:fill="auto"/>
-          </w:tcPr>
-          <w:p>
-            <w:pPr>
-              <w:jc w:val="left"/>
-            </w:pPr>
-          </w:p>
-        </w:tc>
-        <w:tc>
-          <w:tcPr>
-            <w:tcW w:w="360" w:type="dxa"/>
-            <w:shd w:val="clear" w:color="auto" w:fill="E6E6E6"/>
-          </w:tcPr>
-          <w:p>
-            <w:pPr>
-              <w:jc w:val="left"/>
-            </w:pPr>
-            <w:r>
-              <w:rPr>
-                <w:noProof/>
-                <w:sz w:val="16"/>
-              </w:rPr>
-              <w:t>Not started</w:t>
+            <w:r>
+              <w:rPr>
+                <w:b w:val="0"/>
+                <w:i/>
+                <w:noProof w:val="0"/>
+                <w:u w:val="none"/>
+                <w:vertAlign w:val="baseline"/>
+              </w:rPr>
+              <w:t>Van Wikipedia, de vrije encyclopedie</w:t>
+            </w:r>
+          </w:p>
+        </w:tc>
+        <w:tc>
+          <w:tcPr>
+            <w:tcW w:w="360" w:type="dxa"/>
+            <w:shd w:val="clear" w:color="auto" w:fill="auto"/>
+          </w:tcPr>
+          <w:p>
+            <w:pPr>
+              <w:jc w:val="left"/>
+            </w:pPr>
+          </w:p>
+        </w:tc>
+        <w:tc>
+          <w:tcPr>
+            <w:tcW w:w="360" w:type="dxa"/>
+            <w:shd w:val="clear" w:color="auto" w:fill="FFE0C0"/>
+          </w:tcPr>
+          <w:p>
+            <w:pPr>
+              <w:jc w:val="left"/>
+            </w:pPr>
+            <w:r>
+              <w:rPr>
+                <w:noProof/>
+                <w:sz w:val="16"/>
+              </w:rPr>
+              <w:t>Edited</w:t>
             </w:r>
           </w:p>
         </w:tc>
@@ -520,34 +536,44 @@
               <w:pStyle w:val="mqeng-GB"/>
               <w:jc w:val="left"/>
             </w:pPr>
-          </w:p>
-        </w:tc>
-        <w:tc>
-          <w:tcPr>
-            <w:tcW w:w="360" w:type="dxa"/>
-            <w:shd w:val="clear" w:color="auto" w:fill="auto"/>
-          </w:tcPr>
-          <w:p>
-            <w:pPr>
-              <w:jc w:val="left"/>
-            </w:pPr>
-          </w:p>
-        </w:tc>
-        <w:tc>
-          <w:tcPr>
-            <w:tcW w:w="360" w:type="dxa"/>
-            <w:shd w:val="clear" w:color="auto" w:fill="E6E6E6"/>
-          </w:tcPr>
-          <w:p>
-            <w:pPr>
-              <w:jc w:val="left"/>
-            </w:pPr>
-            <w:r>
-              <w:rPr>
-                <w:noProof/>
-                <w:sz w:val="16"/>
-              </w:rPr>
-              <w:t>Not started</w:t>
+            <w:r>
+              <w:rPr>
+                <w:b/>
+                <w:i w:val="0"/>
+                <w:noProof w:val="0"/>
+                <w:u w:val="none"/>
+                <w:vertAlign w:val="baseline"/>
+              </w:rPr>
+              <w:t>Over</w:t>
+            </w:r>
+          </w:p>
+        </w:tc>
+        <w:tc>
+          <w:tcPr>
+            <w:tcW w:w="360" w:type="dxa"/>
+            <w:shd w:val="clear" w:color="auto" w:fill="auto"/>
+          </w:tcPr>
+          <w:p>
+            <w:pPr>
+              <w:jc w:val="left"/>
+            </w:pPr>
+          </w:p>
+        </w:tc>
+        <w:tc>
+          <w:tcPr>
+            <w:tcW w:w="360" w:type="dxa"/>
+            <w:shd w:val="clear" w:color="auto" w:fill="FFE0C0"/>
+          </w:tcPr>
+          <w:p>
+            <w:pPr>
+              <w:jc w:val="left"/>
+            </w:pPr>
+            <w:r>
+              <w:rPr>
+                <w:noProof/>
+                <w:sz w:val="16"/>
+              </w:rPr>
+              <w:t>Edited</w:t>
             </w:r>
           </w:p>
         </w:tc>
@@ -628,34 +654,54 @@
               <w:pStyle w:val="mqeng-GB"/>
               <w:jc w:val="left"/>
             </w:pPr>
-          </w:p>
-        </w:tc>
-        <w:tc>
-          <w:tcPr>
-            <w:tcW w:w="360" w:type="dxa"/>
-            <w:shd w:val="clear" w:color="auto" w:fill="auto"/>
-          </w:tcPr>
-          <w:p>
-            <w:pPr>
-              <w:jc w:val="left"/>
-            </w:pPr>
-          </w:p>
-        </w:tc>
-        <w:tc>
-          <w:tcPr>
-            <w:tcW w:w="360" w:type="dxa"/>
-            <w:shd w:val="clear" w:color="auto" w:fill="E6E6E6"/>
-          </w:tcPr>
-          <w:p>
-            <w:pPr>
-              <w:jc w:val="left"/>
-            </w:pPr>
-            <w:r>
-              <w:rPr>
-                <w:noProof/>
-                <w:sz w:val="16"/>
-              </w:rPr>
-              <w:t>Not started</w:t>
+            <w:r>
+              <w:rPr>
+                <w:b/>
+                <w:i w:val="0"/>
+                <w:noProof w:val="0"/>
+                <w:u w:val="none"/>
+                <w:vertAlign w:val="baseline"/>
+              </w:rPr>
+              <w:t>Biagio Pagano</w:t>
+            </w:r>
+            <w:r>
+              <w:rPr>
+                <w:b w:val="0"/>
+                <w:i w:val="0"/>
+                <w:noProof w:val="0"/>
+                <w:u w:val="none"/>
+                <w:vertAlign w:val="baseline"/>
+              </w:rPr>
+              <w:t xml:space="preserve"> (born 29 January 1983) is an Italian footballer who currently plays as a midfielder for Ghivizzano Borgoamozzano.</w:t>
+            </w:r>
+          </w:p>
+        </w:tc>
+        <w:tc>
+          <w:tcPr>
+            <w:tcW w:w="360" w:type="dxa"/>
+            <w:shd w:val="clear" w:color="auto" w:fill="auto"/>
+          </w:tcPr>
+          <w:p>
+            <w:pPr>
+              <w:jc w:val="left"/>
+            </w:pPr>
+          </w:p>
+        </w:tc>
+        <w:tc>
+          <w:tcPr>
+            <w:tcW w:w="360" w:type="dxa"/>
+            <w:shd w:val="clear" w:color="auto" w:fill="FFE0C0"/>
+          </w:tcPr>
+          <w:p>
+            <w:pPr>
+              <w:jc w:val="left"/>
+            </w:pPr>
+            <w:r>
+              <w:rPr>
+                <w:noProof/>
+                <w:sz w:val="16"/>
+              </w:rPr>
+              <w:t>Edited</w:t>
             </w:r>
           </w:p>
         </w:tc>
@@ -722,34 +768,40 @@
               <w:pStyle w:val="mqeng-GB"/>
               <w:jc w:val="left"/>
             </w:pPr>
-          </w:p>
-        </w:tc>
-        <w:tc>
-          <w:tcPr>
-            <w:tcW w:w="360" w:type="dxa"/>
-            <w:shd w:val="clear" w:color="auto" w:fill="auto"/>
-          </w:tcPr>
-          <w:p>
-            <w:pPr>
-              <w:jc w:val="left"/>
-            </w:pPr>
-          </w:p>
-        </w:tc>
-        <w:tc>
-          <w:tcPr>
-            <w:tcW w:w="360" w:type="dxa"/>
-            <w:shd w:val="clear" w:color="auto" w:fill="E6E6E6"/>
-          </w:tcPr>
-          <w:p>
-            <w:pPr>
-              <w:jc w:val="left"/>
-            </w:pPr>
-            <w:r>
-              <w:rPr>
-                <w:noProof/>
-                <w:sz w:val="16"/>
-              </w:rPr>
-              <w:t>Not started</w:t>
+            <w:r>
+              <w:rPr>
+                <w:noProof w:val="0"/>
+              </w:rPr>
+              <w:t>Pagano heeft 250 wedstrijden gespeeld in de Italiaanse Serie B, waaronder 2 in de play-offs van de Serie B 2008–09.</w:t>
+            </w:r>
+          </w:p>
+        </w:tc>
+        <w:tc>
+          <w:tcPr>
+            <w:tcW w:w="360" w:type="dxa"/>
+            <w:shd w:val="clear" w:color="auto" w:fill="auto"/>
+          </w:tcPr>
+          <w:p>
+            <w:pPr>
+              <w:jc w:val="left"/>
+            </w:pPr>
+          </w:p>
+        </w:tc>
+        <w:tc>
+          <w:tcPr>
+            <w:tcW w:w="360" w:type="dxa"/>
+            <w:shd w:val="clear" w:color="auto" w:fill="FFE0C0"/>
+          </w:tcPr>
+          <w:p>
+            <w:pPr>
+              <w:jc w:val="left"/>
+            </w:pPr>
+            <w:r>
+              <w:rPr>
+                <w:noProof/>
+                <w:sz w:val="16"/>
+              </w:rPr>
+              <w:t>Edited</w:t>
             </w:r>
           </w:p>
         </w:tc>
@@ -820,34 +872,44 @@
               <w:pStyle w:val="mqeng-GB"/>
               <w:jc w:val="left"/>
             </w:pPr>
-          </w:p>
-        </w:tc>
-        <w:tc>
-          <w:tcPr>
-            <w:tcW w:w="360" w:type="dxa"/>
-            <w:shd w:val="clear" w:color="auto" w:fill="auto"/>
-          </w:tcPr>
-          <w:p>
-            <w:pPr>
-              <w:jc w:val="left"/>
-            </w:pPr>
-          </w:p>
-        </w:tc>
-        <w:tc>
-          <w:tcPr>
-            <w:tcW w:w="360" w:type="dxa"/>
-            <w:shd w:val="clear" w:color="auto" w:fill="E6E6E6"/>
-          </w:tcPr>
-          <w:p>
-            <w:pPr>
-              <w:jc w:val="left"/>
-            </w:pPr>
-            <w:r>
-              <w:rPr>
-                <w:noProof/>
-                <w:sz w:val="16"/>
-              </w:rPr>
-              <w:t>Not started</w:t>
+            <w:r>
+              <w:rPr>
+                <w:b/>
+                <w:i w:val="0"/>
+                <w:noProof w:val="0"/>
+                <w:u w:val="none"/>
+                <w:vertAlign w:val="baseline"/>
+              </w:rPr>
+              <w:t>Persoonlijke informatie</w:t>
+            </w:r>
+          </w:p>
+        </w:tc>
+        <w:tc>
+          <w:tcPr>
+            <w:tcW w:w="360" w:type="dxa"/>
+            <w:shd w:val="clear" w:color="auto" w:fill="auto"/>
+          </w:tcPr>
+          <w:p>
+            <w:pPr>
+              <w:jc w:val="left"/>
+            </w:pPr>
+          </w:p>
+        </w:tc>
+        <w:tc>
+          <w:tcPr>
+            <w:tcW w:w="360" w:type="dxa"/>
+            <w:shd w:val="clear" w:color="auto" w:fill="FFE0C0"/>
+          </w:tcPr>
+          <w:p>
+            <w:pPr>
+              <w:jc w:val="left"/>
+            </w:pPr>
+            <w:r>
+              <w:rPr>
+                <w:noProof/>
+                <w:sz w:val="16"/>
+              </w:rPr>
+              <w:t>Edited</w:t>
             </w:r>
           </w:p>
         </w:tc>
@@ -918,34 +980,44 @@
               <w:pStyle w:val="mqeng-GB"/>
               <w:jc w:val="left"/>
             </w:pPr>
-          </w:p>
-        </w:tc>
-        <w:tc>
-          <w:tcPr>
-            <w:tcW w:w="360" w:type="dxa"/>
-            <w:shd w:val="clear" w:color="auto" w:fill="auto"/>
-          </w:tcPr>
-          <w:p>
-            <w:pPr>
-              <w:jc w:val="left"/>
-            </w:pPr>
-          </w:p>
-        </w:tc>
-        <w:tc>
-          <w:tcPr>
-            <w:tcW w:w="360" w:type="dxa"/>
-            <w:shd w:val="clear" w:color="auto" w:fill="E6E6E6"/>
-          </w:tcPr>
-          <w:p>
-            <w:pPr>
-              <w:jc w:val="left"/>
-            </w:pPr>
-            <w:r>
-              <w:rPr>
-                <w:noProof/>
-                <w:sz w:val="16"/>
-              </w:rPr>
-              <w:t>Not started</w:t>
+            <w:r>
+              <w:rPr>
+                <w:b/>
+                <w:i w:val="0"/>
+                <w:noProof w:val="0"/>
+                <w:u w:val="none"/>
+                <w:vertAlign w:val="baseline"/>
+              </w:rPr>
+              <w:t>Geboortedatum</w:t>
+            </w:r>
+          </w:p>
+        </w:tc>
+        <w:tc>
+          <w:tcPr>
+            <w:tcW w:w="360" w:type="dxa"/>
+            <w:shd w:val="clear" w:color="auto" w:fill="auto"/>
+          </w:tcPr>
+          <w:p>
+            <w:pPr>
+              <w:jc w:val="left"/>
+            </w:pPr>
+          </w:p>
+        </w:tc>
+        <w:tc>
+          <w:tcPr>
+            <w:tcW w:w="360" w:type="dxa"/>
+            <w:shd w:val="clear" w:color="auto" w:fill="FFE0C0"/>
+          </w:tcPr>
+          <w:p>
+            <w:pPr>
+              <w:jc w:val="left"/>
+            </w:pPr>
+            <w:r>
+              <w:rPr>
+                <w:noProof/>
+                <w:sz w:val="16"/>
+              </w:rPr>
+              <w:t>Edited</w:t>
             </w:r>
           </w:p>
         </w:tc>
@@ -1016,34 +1088,44 @@
               <w:pStyle w:val="mqeng-GB"/>
               <w:jc w:val="left"/>
             </w:pPr>
-          </w:p>
-        </w:tc>
-        <w:tc>
-          <w:tcPr>
-            <w:tcW w:w="360" w:type="dxa"/>
-            <w:shd w:val="clear" w:color="auto" w:fill="auto"/>
-          </w:tcPr>
-          <w:p>
-            <w:pPr>
-              <w:jc w:val="left"/>
-            </w:pPr>
-          </w:p>
-        </w:tc>
-        <w:tc>
-          <w:tcPr>
-            <w:tcW w:w="360" w:type="dxa"/>
-            <w:shd w:val="clear" w:color="auto" w:fill="E6E6E6"/>
-          </w:tcPr>
-          <w:p>
-            <w:pPr>
-              <w:jc w:val="left"/>
-            </w:pPr>
-            <w:r>
-              <w:rPr>
-                <w:noProof/>
-                <w:sz w:val="16"/>
-              </w:rPr>
-              <w:t>Not started</w:t>
+            <w:r>
+              <w:rPr>
+                <w:b/>
+                <w:i w:val="0"/>
+                <w:noProof w:val="0"/>
+                <w:u w:val="none"/>
+                <w:vertAlign w:val="baseline"/>
+              </w:rPr>
+              <w:t>29 januari 1983 (leeftijd 42)</w:t>
+            </w:r>
+          </w:p>
+        </w:tc>
+        <w:tc>
+          <w:tcPr>
+            <w:tcW w:w="360" w:type="dxa"/>
+            <w:shd w:val="clear" w:color="auto" w:fill="auto"/>
+          </w:tcPr>
+          <w:p>
+            <w:pPr>
+              <w:jc w:val="left"/>
+            </w:pPr>
+          </w:p>
+        </w:tc>
+        <w:tc>
+          <w:tcPr>
+            <w:tcW w:w="360" w:type="dxa"/>
+            <w:shd w:val="clear" w:color="auto" w:fill="FFE0C0"/>
+          </w:tcPr>
+          <w:p>
+            <w:pPr>
+              <w:jc w:val="left"/>
+            </w:pPr>
+            <w:r>
+              <w:rPr>
+                <w:noProof/>
+                <w:sz w:val="16"/>
+              </w:rPr>
+              <w:t>Edited</w:t>
             </w:r>
           </w:p>
         </w:tc>
@@ -1114,34 +1196,44 @@
               <w:pStyle w:val="mqeng-GB"/>
               <w:jc w:val="left"/>
             </w:pPr>
-          </w:p>
-        </w:tc>
-        <w:tc>
-          <w:tcPr>
-            <w:tcW w:w="360" w:type="dxa"/>
-            <w:shd w:val="clear" w:color="auto" w:fill="auto"/>
-          </w:tcPr>
-          <w:p>
-            <w:pPr>
-              <w:jc w:val="left"/>
-            </w:pPr>
-          </w:p>
-        </w:tc>
-        <w:tc>
-          <w:tcPr>
-            <w:tcW w:w="360" w:type="dxa"/>
-            <w:shd w:val="clear" w:color="auto" w:fill="E6E6E6"/>
-          </w:tcPr>
-          <w:p>
-            <w:pPr>
-              <w:jc w:val="left"/>
-            </w:pPr>
-            <w:r>
-              <w:rPr>
-                <w:noProof/>
-                <w:sz w:val="16"/>
-              </w:rPr>
-              <w:t>Not started</w:t>
+            <w:r>
+              <w:rPr>
+                <w:b/>
+                <w:i w:val="0"/>
+                <w:noProof w:val="0"/>
+                <w:u w:val="none"/>
+                <w:vertAlign w:val="baseline"/>
+              </w:rPr>
+              <w:t>Geboorteplaats</w:t>
+            </w:r>
+          </w:p>
+        </w:tc>
+        <w:tc>
+          <w:tcPr>
+            <w:tcW w:w="360" w:type="dxa"/>
+            <w:shd w:val="clear" w:color="auto" w:fill="auto"/>
+          </w:tcPr>
+          <w:p>
+            <w:pPr>
+              <w:jc w:val="left"/>
+            </w:pPr>
+          </w:p>
+        </w:tc>
+        <w:tc>
+          <w:tcPr>
+            <w:tcW w:w="360" w:type="dxa"/>
+            <w:shd w:val="clear" w:color="auto" w:fill="FFE0C0"/>
+          </w:tcPr>
+          <w:p>
+            <w:pPr>
+              <w:jc w:val="left"/>
+            </w:pPr>
+            <w:r>
+              <w:rPr>
+                <w:noProof/>
+                <w:sz w:val="16"/>
+              </w:rPr>
+              <w:t>Edited</w:t>
             </w:r>
           </w:p>
         </w:tc>
@@ -1266,34 +1358,98 @@
               <w:pStyle w:val="mqeng-GB"/>
               <w:jc w:val="left"/>
             </w:pPr>
-          </w:p>
-        </w:tc>
-        <w:tc>
-          <w:tcPr>
-            <w:tcW w:w="360" w:type="dxa"/>
-            <w:shd w:val="clear" w:color="auto" w:fill="auto"/>
-          </w:tcPr>
-          <w:p>
-            <w:pPr>
-              <w:jc w:val="left"/>
-            </w:pPr>
-          </w:p>
-        </w:tc>
-        <w:tc>
-          <w:tcPr>
-            <w:tcW w:w="360" w:type="dxa"/>
-            <w:shd w:val="clear" w:color="auto" w:fill="E6E6E6"/>
-          </w:tcPr>
-          <w:p>
-            <w:pPr>
-              <w:jc w:val="left"/>
-            </w:pPr>
-            <w:r>
-              <w:rPr>
-                <w:noProof/>
-                <w:sz w:val="16"/>
-              </w:rPr>
-              <w:t>Not started</w:t>
+            <w:r>
+              <w:rPr>
+                <w:rStyle w:val="mqInternal"/>
+                <w:b w:val="0"/>
+                <w:i w:val="0"/>
+                <w:noProof/>
+                <w:u w:val="none"/>
+                <w:vertAlign w:val="baseline"/>
+              </w:rPr>
+              <w:t>[1}</w:t>
+            </w:r>
+            <w:r>
+              <w:rPr>
+                <w:rStyle w:val="mqInternal"/>
+                <w:b w:val="0"/>
+                <w:i w:val="0"/>
+                <w:noProof/>
+                <w:u w:val="none"/>
+                <w:vertAlign w:val="baseline"/>
+              </w:rPr>
+              <w:t>[2}</w:t>
+            </w:r>
+            <w:r>
+              <w:rPr>
+                <w:b w:val="0"/>
+                <w:i w:val="0"/>
+                <w:noProof w:val="0"/>
+                <w:u w:val="single"/>
+                <w:vertAlign w:val="baseline"/>
+              </w:rPr>
+              <w:t>Naples</w:t>
+            </w:r>
+            <w:r>
+              <w:rPr>
+                <w:rStyle w:val="mqInternal"/>
+                <w:b w:val="0"/>
+                <w:i w:val="0"/>
+                <w:noProof/>
+                <w:u w:val="none"/>
+                <w:vertAlign w:val="baseline"/>
+              </w:rPr>
+              <w:t>{3]</w:t>
+            </w:r>
+            <w:r>
+              <w:rPr>
+                <w:rStyle w:val="mqInternal"/>
+                <w:b w:val="0"/>
+                <w:i w:val="0"/>
+                <w:noProof/>
+                <w:u w:val="none"/>
+                <w:vertAlign w:val="baseline"/>
+              </w:rPr>
+              <w:t>{4]</w:t>
+            </w:r>
+            <w:r>
+              <w:rPr>
+                <w:b w:val="0"/>
+                <w:i w:val="0"/>
+                <w:noProof w:val="0"/>
+                <w:u w:val="none"/>
+                <w:vertAlign w:val="baseline"/>
+              </w:rPr>
+              <w:t>, Italy</w:t>
+            </w:r>
+          </w:p>
+        </w:tc>
+        <w:tc>
+          <w:tcPr>
+            <w:tcW w:w="360" w:type="dxa"/>
+            <w:shd w:val="clear" w:color="auto" w:fill="auto"/>
+          </w:tcPr>
+          <w:p>
+            <w:pPr>
+              <w:jc w:val="left"/>
+            </w:pPr>
+          </w:p>
+        </w:tc>
+        <w:tc>
+          <w:tcPr>
+            <w:tcW w:w="360" w:type="dxa"/>
+            <w:shd w:val="clear" w:color="auto" w:fill="FFE0C0"/>
+          </w:tcPr>
+          <w:p>
+            <w:pPr>
+              <w:jc w:val="left"/>
+            </w:pPr>
+            <w:r>
+              <w:rPr>
+                <w:noProof/>
+                <w:sz w:val="16"/>
+              </w:rPr>
+              <w:t>Edited</w:t>
             </w:r>
           </w:p>
         </w:tc>
@@ -1458,34 +1614,44 @@
               <w:pStyle w:val="mqeng-GB"/>
               <w:jc w:val="left"/>
             </w:pPr>
-          </w:p>
-        </w:tc>
-        <w:tc>
-          <w:tcPr>
-            <w:tcW w:w="360" w:type="dxa"/>
-            <w:shd w:val="clear" w:color="auto" w:fill="auto"/>
-          </w:tcPr>
-          <w:p>
-            <w:pPr>
-              <w:jc w:val="left"/>
-            </w:pPr>
-          </w:p>
-        </w:tc>
-        <w:tc>
-          <w:tcPr>
-            <w:tcW w:w="360" w:type="dxa"/>
-            <w:shd w:val="clear" w:color="auto" w:fill="E6E6E6"/>
-          </w:tcPr>
-          <w:p>
-            <w:pPr>
-              <w:jc w:val="left"/>
-            </w:pPr>
-            <w:r>
-              <w:rPr>
-                <w:noProof/>
-                <w:sz w:val="16"/>
-              </w:rPr>
-              <w:t>Not started</w:t>
+            <w:r>
+              <w:rPr>
+                <w:b/>
+                <w:i w:val="0"/>
+                <w:noProof w:val="0"/>
+                <w:u w:val="none"/>
+                <w:vertAlign w:val="baseline"/>
+              </w:rPr>
+              <w:t>Lengte</w:t>
+            </w:r>
+          </w:p>
+        </w:tc>
+        <w:tc>
+          <w:tcPr>
+            <w:tcW w:w="360" w:type="dxa"/>
+            <w:shd w:val="clear" w:color="auto" w:fill="auto"/>
+          </w:tcPr>
+          <w:p>
+            <w:pPr>
+              <w:jc w:val="left"/>
+            </w:pPr>
+          </w:p>
+        </w:tc>
+        <w:tc>
+          <w:tcPr>
+            <w:tcW w:w="360" w:type="dxa"/>
+            <w:shd w:val="clear" w:color="auto" w:fill="FFE0C0"/>
+          </w:tcPr>
+          <w:p>
+            <w:pPr>
+              <w:jc w:val="left"/>
+            </w:pPr>
+            <w:r>
+              <w:rPr>
+                <w:noProof/>
+                <w:sz w:val="16"/>
+              </w:rPr>
+              <w:t>Edited</w:t>
             </w:r>
           </w:p>
         </w:tc>
@@ -1552,34 +1718,40 @@
               <w:pStyle w:val="mqeng-GB"/>
               <w:jc w:val="left"/>
             </w:pPr>
-          </w:p>
-        </w:tc>
-        <w:tc>
-          <w:tcPr>
-            <w:tcW w:w="360" w:type="dxa"/>
-            <w:shd w:val="clear" w:color="auto" w:fill="auto"/>
-          </w:tcPr>
-          <w:p>
-            <w:pPr>
-              <w:jc w:val="left"/>
-            </w:pPr>
-          </w:p>
-        </w:tc>
-        <w:tc>
-          <w:tcPr>
-            <w:tcW w:w="360" w:type="dxa"/>
-            <w:shd w:val="clear" w:color="auto" w:fill="E6E6E6"/>
-          </w:tcPr>
-          <w:p>
-            <w:pPr>
-              <w:jc w:val="left"/>
-            </w:pPr>
-            <w:r>
-              <w:rPr>
-                <w:noProof/>
-                <w:sz w:val="16"/>
-              </w:rPr>
-              <w:t>Not started</w:t>
+            <w:r>
+              <w:rPr>
+                <w:noProof w:val="0"/>
+              </w:rPr>
+              <w:t>1,80 m (5 ft 11 in)</w:t>
+            </w:r>
+          </w:p>
+        </w:tc>
+        <w:tc>
+          <w:tcPr>
+            <w:tcW w:w="360" w:type="dxa"/>
+            <w:shd w:val="clear" w:color="auto" w:fill="auto"/>
+          </w:tcPr>
+          <w:p>
+            <w:pPr>
+              <w:jc w:val="left"/>
+            </w:pPr>
+          </w:p>
+        </w:tc>
+        <w:tc>
+          <w:tcPr>
+            <w:tcW w:w="360" w:type="dxa"/>
+            <w:shd w:val="clear" w:color="auto" w:fill="FFE0C0"/>
+          </w:tcPr>
+          <w:p>
+            <w:pPr>
+              <w:jc w:val="left"/>
+            </w:pPr>
+            <w:r>
+              <w:rPr>
+                <w:noProof/>
+                <w:sz w:val="16"/>
+              </w:rPr>
+              <w:t>Edited</w:t>
             </w:r>
           </w:p>
         </w:tc>
@@ -1650,34 +1822,44 @@
               <w:pStyle w:val="mqeng-GB"/>
               <w:jc w:val="left"/>
             </w:pPr>
-          </w:p>
-        </w:tc>
-        <w:tc>
-          <w:tcPr>
-            <w:tcW w:w="360" w:type="dxa"/>
-            <w:shd w:val="clear" w:color="auto" w:fill="auto"/>
-          </w:tcPr>
-          <w:p>
-            <w:pPr>
-              <w:jc w:val="left"/>
-            </w:pPr>
-          </w:p>
-        </w:tc>
-        <w:tc>
-          <w:tcPr>
-            <w:tcW w:w="360" w:type="dxa"/>
-            <w:shd w:val="clear" w:color="auto" w:fill="E6E6E6"/>
-          </w:tcPr>
-          <w:p>
-            <w:pPr>
-              <w:jc w:val="left"/>
-            </w:pPr>
-            <w:r>
-              <w:rPr>
-                <w:noProof/>
-                <w:sz w:val="16"/>
-              </w:rPr>
-              <w:t>Not started</w:t>
+            <w:r>
+              <w:rPr>
+                <w:b/>
+                <w:i w:val="0"/>
+                <w:noProof w:val="0"/>
+                <w:u w:val="none"/>
+                <w:vertAlign w:val="baseline"/>
+              </w:rPr>
+              <w:t>Carrière</w:t>
+            </w:r>
+          </w:p>
+        </w:tc>
+        <w:tc>
+          <w:tcPr>
+            <w:tcW w:w="360" w:type="dxa"/>
+            <w:shd w:val="clear" w:color="auto" w:fill="auto"/>
+          </w:tcPr>
+          <w:p>
+            <w:pPr>
+              <w:jc w:val="left"/>
+            </w:pPr>
+          </w:p>
+        </w:tc>
+        <w:tc>
+          <w:tcPr>
+            <w:tcW w:w="360" w:type="dxa"/>
+            <w:shd w:val="clear" w:color="auto" w:fill="FFE0C0"/>
+          </w:tcPr>
+          <w:p>
+            <w:pPr>
+              <w:jc w:val="left"/>
+            </w:pPr>
+            <w:r>
+              <w:rPr>
+                <w:noProof/>
+                <w:sz w:val="16"/>
+              </w:rPr>
+              <w:t>Edited</w:t>
             </w:r>
           </w:p>
         </w:tc>
@@ -1808,34 +1990,104 @@
               <w:pStyle w:val="mqeng-GB"/>
               <w:jc w:val="left"/>
             </w:pPr>
-          </w:p>
-        </w:tc>
-        <w:tc>
-          <w:tcPr>
-            <w:tcW w:w="360" w:type="dxa"/>
-            <w:shd w:val="clear" w:color="auto" w:fill="auto"/>
-          </w:tcPr>
-          <w:p>
-            <w:pPr>
-              <w:jc w:val="left"/>
-            </w:pPr>
-          </w:p>
-        </w:tc>
-        <w:tc>
-          <w:tcPr>
-            <w:tcW w:w="360" w:type="dxa"/>
-            <w:shd w:val="clear" w:color="auto" w:fill="E6E6E6"/>
-          </w:tcPr>
-          <w:p>
-            <w:pPr>
-              <w:jc w:val="left"/>
-            </w:pPr>
-            <w:r>
-              <w:rPr>
-                <w:noProof/>
-                <w:sz w:val="16"/>
-              </w:rPr>
-              <w:t>Not started</w:t>
+            <w:r>
+              <w:rPr>
+                <w:noProof w:val="0"/>
+              </w:rPr>
+              <w:t>Pagano started his career at </w:t>
+            </w:r>
+            <w:r>
+              <w:rPr>
+                <w:rStyle w:val="mqInternal"/>
+                <w:b w:val="0"/>
+                <w:i w:val="0"/>
+                <w:noProof/>
+                <w:u w:val="none"/>
+                <w:vertAlign w:val="baseline"/>
+              </w:rPr>
+              <w:t>[1}</w:t>
+            </w:r>
+            <w:r>
+              <w:rPr>
+                <w:rStyle w:val="mqInternal"/>
+                <w:b w:val="0"/>
+                <w:i w:val="0"/>
+                <w:noProof/>
+                <w:u w:val="none"/>
+                <w:vertAlign w:val="baseline"/>
+              </w:rPr>
+              <w:t>[2}</w:t>
+            </w:r>
+            <w:r>
+              <w:rPr>
+                <w:b w:val="0"/>
+                <w:i w:val="0"/>
+                <w:noProof w:val="0"/>
+                <w:u w:val="single"/>
+                <w:vertAlign w:val="baseline"/>
+              </w:rPr>
+              <w:t>Atalanta</w:t>
+            </w:r>
+            <w:r>
+              <w:rPr>
+                <w:rStyle w:val="mqInternal"/>
+                <w:b w:val="0"/>
+                <w:i w:val="0"/>
+                <w:noProof/>
+                <w:u w:val="none"/>
+                <w:vertAlign w:val="baseline"/>
+              </w:rPr>
+              <w:t>{3]</w:t>
+            </w:r>
+            <w:r>
+              <w:rPr>
+                <w:rStyle w:val="mqInternal"/>
+                <w:b w:val="0"/>
+                <w:i w:val="0"/>
+                <w:noProof/>
+                <w:u w:val="none"/>
+                <w:vertAlign w:val="baseline"/>
+              </w:rPr>
+              <w:t>{4]</w:t>
+            </w:r>
+            <w:r>
+              <w:rPr>
+                <w:b w:val="0"/>
+                <w:i w:val="0"/>
+                <w:noProof w:val="0"/>
+                <w:u w:val="none"/>
+                <w:vertAlign w:val="baseline"/>
+              </w:rPr>
+              <w:t>.</w:t>
+            </w:r>
+          </w:p>
+        </w:tc>
+        <w:tc>
+          <w:tcPr>
+            <w:tcW w:w="360" w:type="dxa"/>
+            <w:shd w:val="clear" w:color="auto" w:fill="auto"/>
+          </w:tcPr>
+          <w:p>
+            <w:pPr>
+              <w:jc w:val="left"/>
+            </w:pPr>
+          </w:p>
+        </w:tc>
+        <w:tc>
+          <w:tcPr>
+            <w:tcW w:w="360" w:type="dxa"/>
+            <w:shd w:val="clear" w:color="auto" w:fill="FFE0C0"/>
+          </w:tcPr>
+          <w:p>
+            <w:pPr>
+              <w:jc w:val="left"/>
+            </w:pPr>
+            <w:r>
+              <w:rPr>
+                <w:noProof/>
+                <w:sz w:val="16"/>
+              </w:rPr>
+              <w:t>Edited</w:t>
             </w:r>
           </w:p>
         </w:tc>
@@ -2094,34 +2346,232 @@
               <w:pStyle w:val="mqeng-GB"/>
               <w:jc w:val="left"/>
             </w:pPr>
-          </w:p>
-        </w:tc>
-        <w:tc>
-          <w:tcPr>
-            <w:tcW w:w="360" w:type="dxa"/>
-            <w:shd w:val="clear" w:color="auto" w:fill="auto"/>
-          </w:tcPr>
-          <w:p>
-            <w:pPr>
-              <w:jc w:val="left"/>
-            </w:pPr>
-          </w:p>
-        </w:tc>
-        <w:tc>
-          <w:tcPr>
-            <w:tcW w:w="360" w:type="dxa"/>
-            <w:shd w:val="clear" w:color="auto" w:fill="E6E6E6"/>
-          </w:tcPr>
-          <w:p>
-            <w:pPr>
-              <w:jc w:val="left"/>
-            </w:pPr>
-            <w:r>
-              <w:rPr>
-                <w:noProof/>
-                <w:sz w:val="16"/>
-              </w:rPr>
-              <w:t>Not started</w:t>
+            <w:r>
+              <w:rPr>
+                <w:noProof w:val="0"/>
+              </w:rPr>
+              <w:t>He made his Serie A debut on 17 June 2001 against </w:t>
+            </w:r>
+            <w:r>
+              <w:rPr>
+                <w:rStyle w:val="mqInternal"/>
+                <w:b w:val="0"/>
+                <w:i w:val="0"/>
+                <w:noProof/>
+                <w:u w:val="none"/>
+                <w:vertAlign w:val="baseline"/>
+              </w:rPr>
+              <w:t>[1}</w:t>
+            </w:r>
+            <w:r>
+              <w:rPr>
+                <w:rStyle w:val="mqInternal"/>
+                <w:b w:val="0"/>
+                <w:i w:val="0"/>
+                <w:noProof/>
+                <w:u w:val="none"/>
+                <w:vertAlign w:val="baseline"/>
+              </w:rPr>
+              <w:t>[2}</w:t>
+            </w:r>
+            <w:r>
+              <w:rPr>
+                <w:b w:val="0"/>
+                <w:i w:val="0"/>
+                <w:noProof w:val="0"/>
+                <w:u w:val="single"/>
+                <w:vertAlign w:val="baseline"/>
+              </w:rPr>
+              <w:t>Juventus FC</w:t>
+            </w:r>
+            <w:r>
+              <w:rPr>
+                <w:rStyle w:val="mqInternal"/>
+                <w:b w:val="0"/>
+                <w:i w:val="0"/>
+                <w:noProof/>
+                <w:u w:val="none"/>
+                <w:vertAlign w:val="baseline"/>
+              </w:rPr>
+              <w:t>{3]</w:t>
+            </w:r>
+            <w:r>
+              <w:rPr>
+                <w:rStyle w:val="mqInternal"/>
+                <w:b w:val="0"/>
+                <w:i w:val="0"/>
+                <w:noProof/>
+                <w:u w:val="none"/>
+                <w:vertAlign w:val="baseline"/>
+              </w:rPr>
+              <w:t>{4]</w:t>
+            </w:r>
+            <w:r>
+              <w:rPr>
+                <w:b w:val="0"/>
+                <w:i w:val="0"/>
+                <w:noProof w:val="0"/>
+                <w:u w:val="none"/>
+                <w:vertAlign w:val="baseline"/>
+              </w:rPr>
+              <w:t> He played a few more Serie A games for Atalanta in October 2003, after he was returned from loan to </w:t>
+            </w:r>
+            <w:r>
+              <w:rPr>
+                <w:rStyle w:val="mqInternal"/>
+                <w:b w:val="0"/>
+                <w:i w:val="0"/>
+                <w:noProof/>
+                <w:u w:val="none"/>
+                <w:vertAlign w:val="baseline"/>
+              </w:rPr>
+              <w:t>[5}</w:t>
+            </w:r>
+            <w:r>
+              <w:rPr>
+                <w:rStyle w:val="mqInternal"/>
+                <w:b w:val="0"/>
+                <w:i w:val="0"/>
+                <w:noProof/>
+                <w:u w:val="none"/>
+                <w:vertAlign w:val="baseline"/>
+              </w:rPr>
+              <w:t>[6}</w:t>
+            </w:r>
+            <w:r>
+              <w:rPr>
+                <w:b w:val="0"/>
+                <w:i w:val="0"/>
+                <w:noProof w:val="0"/>
+                <w:u w:val="single"/>
+                <w:vertAlign w:val="baseline"/>
+              </w:rPr>
+              <w:t>Lumezzane</w:t>
+            </w:r>
+            <w:r>
+              <w:rPr>
+                <w:rStyle w:val="mqInternal"/>
+                <w:b w:val="0"/>
+                <w:i w:val="0"/>
+                <w:noProof/>
+                <w:u w:val="none"/>
+                <w:vertAlign w:val="baseline"/>
+              </w:rPr>
+              <w:t>{7]</w:t>
+            </w:r>
+            <w:r>
+              <w:rPr>
+                <w:rStyle w:val="mqInternal"/>
+                <w:b w:val="0"/>
+                <w:i w:val="0"/>
+                <w:noProof/>
+                <w:u w:val="none"/>
+                <w:vertAlign w:val="baseline"/>
+              </w:rPr>
+              <w:t>{8]</w:t>
+            </w:r>
+            <w:r>
+              <w:rPr>
+                <w:b w:val="0"/>
+                <w:i w:val="0"/>
+                <w:noProof w:val="0"/>
+                <w:u w:val="none"/>
+                <w:vertAlign w:val="baseline"/>
+              </w:rPr>
+              <w:t> of the third division in </w:t>
+            </w:r>
+            <w:r>
+              <w:rPr>
+                <w:rStyle w:val="mqInternal"/>
+                <w:b w:val="0"/>
+                <w:i w:val="0"/>
+                <w:noProof/>
+                <w:u w:val="none"/>
+                <w:vertAlign w:val="baseline"/>
+              </w:rPr>
+              <w:t>[9}</w:t>
+            </w:r>
+            <w:r>
+              <w:rPr>
+                <w:rStyle w:val="mqInternal"/>
+                <w:b w:val="0"/>
+                <w:i w:val="0"/>
+                <w:noProof/>
+                <w:u w:val="none"/>
+                <w:vertAlign w:val="baseline"/>
+              </w:rPr>
+              <w:t>[10}</w:t>
+            </w:r>
+            <w:r>
+              <w:rPr>
+                <w:b w:val="0"/>
+                <w:i w:val="0"/>
+                <w:noProof w:val="0"/>
+                <w:u w:val="single"/>
+                <w:vertAlign w:val="baseline"/>
+              </w:rPr>
+              <w:t>2002–03 Serie C1</w:t>
+            </w:r>
+            <w:r>
+              <w:rPr>
+                <w:rStyle w:val="mqInternal"/>
+                <w:b w:val="0"/>
+                <w:i w:val="0"/>
+                <w:noProof/>
+                <w:u w:val="none"/>
+                <w:vertAlign w:val="baseline"/>
+              </w:rPr>
+              <w:t>{11]</w:t>
+            </w:r>
+            <w:r>
+              <w:rPr>
+                <w:rStyle w:val="mqInternal"/>
+                <w:b w:val="0"/>
+                <w:i w:val="0"/>
+                <w:noProof/>
+                <w:u w:val="none"/>
+                <w:vertAlign w:val="baseline"/>
+              </w:rPr>
+              <w:t>{12]</w:t>
+            </w:r>
+            <w:r>
+              <w:rPr>
+                <w:b w:val="0"/>
+                <w:i w:val="0"/>
+                <w:noProof w:val="0"/>
+                <w:u w:val="none"/>
+                <w:vertAlign w:val="baseline"/>
+              </w:rPr>
+              <w:t>.</w:t>
+            </w:r>
+          </w:p>
+        </w:tc>
+        <w:tc>
+          <w:tcPr>
+            <w:tcW w:w="360" w:type="dxa"/>
+            <w:shd w:val="clear" w:color="auto" w:fill="auto"/>
+          </w:tcPr>
+          <w:p>
+            <w:pPr>
+              <w:jc w:val="left"/>
+            </w:pPr>
+          </w:p>
+        </w:tc>
+        <w:tc>
+          <w:tcPr>
+            <w:tcW w:w="360" w:type="dxa"/>
+            <w:shd w:val="clear" w:color="auto" w:fill="FFE0C0"/>
+          </w:tcPr>
+          <w:p>
+            <w:pPr>
+              <w:jc w:val="left"/>
+            </w:pPr>
+            <w:r>
+              <w:rPr>
+                <w:noProof/>
+                <w:sz w:val="16"/>
+              </w:rPr>
+              <w:t>Edited</w:t>
             </w:r>
           </w:p>
         </w:tc>
@@ -2944,34 +3394,44 @@
               <w:pStyle w:val="mqeng-GB"/>
               <w:jc w:val="left"/>
             </w:pPr>
-          </w:p>
-        </w:tc>
-        <w:tc>
-          <w:tcPr>
-            <w:tcW w:w="360" w:type="dxa"/>
-            <w:shd w:val="clear" w:color="auto" w:fill="auto"/>
-          </w:tcPr>
-          <w:p>
-            <w:pPr>
-              <w:jc w:val="left"/>
-            </w:pPr>
-          </w:p>
-        </w:tc>
-        <w:tc>
-          <w:tcPr>
-            <w:tcW w:w="360" w:type="dxa"/>
-            <w:shd w:val="clear" w:color="auto" w:fill="E6E6E6"/>
-          </w:tcPr>
-          <w:p>
-            <w:pPr>
-              <w:jc w:val="left"/>
-            </w:pPr>
-            <w:r>
-              <w:rPr>
-                <w:noProof/>
-                <w:sz w:val="16"/>
-              </w:rPr>
-              <w:t>Not started</w:t>
+            <w:r>
+              <w:rPr>
+                <w:b/>
+                <w:i/>
+                <w:noProof w:val="0"/>
+                <w:u w:val="none"/>
+                <w:vertAlign w:val="baseline"/>
+              </w:rPr>
+              <w:t>Voetbal is een familie van teamsporten die, in verschillende mate, het schoppen van een bal om een doelpunt te scoren omvatten.</w:t>
+            </w:r>
+          </w:p>
+        </w:tc>
+        <w:tc>
+          <w:tcPr>
+            <w:tcW w:w="360" w:type="dxa"/>
+            <w:shd w:val="clear" w:color="auto" w:fill="auto"/>
+          </w:tcPr>
+          <w:p>
+            <w:pPr>
+              <w:jc w:val="left"/>
+            </w:pPr>
+          </w:p>
+        </w:tc>
+        <w:tc>
+          <w:tcPr>
+            <w:tcW w:w="360" w:type="dxa"/>
+            <w:shd w:val="clear" w:color="auto" w:fill="FFE0C0"/>
+          </w:tcPr>
+          <w:p>
+            <w:pPr>
+              <w:jc w:val="left"/>
+            </w:pPr>
+            <w:r>
+              <w:rPr>
+                <w:noProof/>
+                <w:sz w:val="16"/>
+              </w:rPr>
+              <w:t>Edited</w:t>
             </w:r>
           </w:p>
         </w:tc>
@@ -3042,34 +3502,44 @@
               <w:pStyle w:val="mqeng-GB"/>
               <w:jc w:val="left"/>
             </w:pPr>
-          </w:p>
-        </w:tc>
-        <w:tc>
-          <w:tcPr>
-            <w:tcW w:w="360" w:type="dxa"/>
-            <w:shd w:val="clear" w:color="auto" w:fill="auto"/>
-          </w:tcPr>
-          <w:p>
-            <w:pPr>
-              <w:jc w:val="left"/>
-            </w:pPr>
-          </w:p>
-        </w:tc>
-        <w:tc>
-          <w:tcPr>
-            <w:tcW w:w="360" w:type="dxa"/>
-            <w:shd w:val="clear" w:color="auto" w:fill="E6E6E6"/>
-          </w:tcPr>
-          <w:p>
-            <w:pPr>
-              <w:jc w:val="left"/>
-            </w:pPr>
-            <w:r>
-              <w:rPr>
-                <w:noProof/>
-                <w:sz w:val="16"/>
-              </w:rPr>
-              <w:t>Not started</w:t>
+            <w:r>
+              <w:rPr>
+                <w:b/>
+                <w:i/>
+                <w:noProof w:val="0"/>
+                <w:u w:val="none"/>
+                <w:vertAlign w:val="baseline"/>
+              </w:rPr>
+              <w:t>Ongespecificeerd betekent het woord voetbal over het algemeen de vorm van voetbal die het populairst is waar het woord wordt gebruikt. (bron:</w:t>
+            </w:r>
+          </w:p>
+        </w:tc>
+        <w:tc>
+          <w:tcPr>
+            <w:tcW w:w="360" w:type="dxa"/>
+            <w:shd w:val="clear" w:color="auto" w:fill="auto"/>
+          </w:tcPr>
+          <w:p>
+            <w:pPr>
+              <w:jc w:val="left"/>
+            </w:pPr>
+          </w:p>
+        </w:tc>
+        <w:tc>
+          <w:tcPr>
+            <w:tcW w:w="360" w:type="dxa"/>
+            <w:shd w:val="clear" w:color="auto" w:fill="FFE0C0"/>
+          </w:tcPr>
+          <w:p>
+            <w:pPr>
+              <w:jc w:val="left"/>
+            </w:pPr>
+            <w:r>
+              <w:rPr>
+                <w:noProof/>
+                <w:sz w:val="16"/>
+              </w:rPr>
+              <w:t>Edited</w:t>
             </w:r>
           </w:p>
         </w:tc>
@@ -3140,34 +3610,44 @@
               <w:pStyle w:val="mqeng-GB"/>
               <w:jc w:val="left"/>
             </w:pPr>
-          </w:p>
-        </w:tc>
-        <w:tc>
-          <w:tcPr>
-            <w:tcW w:w="360" w:type="dxa"/>
-            <w:shd w:val="clear" w:color="auto" w:fill="auto"/>
-          </w:tcPr>
-          <w:p>
-            <w:pPr>
-              <w:jc w:val="left"/>
-            </w:pPr>
-          </w:p>
-        </w:tc>
-        <w:tc>
-          <w:tcPr>
-            <w:tcW w:w="360" w:type="dxa"/>
-            <w:shd w:val="clear" w:color="auto" w:fill="E6E6E6"/>
-          </w:tcPr>
-          <w:p>
-            <w:pPr>
-              <w:jc w:val="left"/>
-            </w:pPr>
-            <w:r>
-              <w:rPr>
-                <w:noProof/>
-                <w:sz w:val="16"/>
-              </w:rPr>
-              <w:t>Not started</w:t>
+            <w:r>
+              <w:rPr>
+                <w:b/>
+                <w:i/>
+                <w:noProof w:val="0"/>
+                <w:u w:val="none"/>
+                <w:vertAlign w:val="baseline"/>
+              </w:rPr>
+              <w:t>Wikipedia)</w:t>
+            </w:r>
+          </w:p>
+        </w:tc>
+        <w:tc>
+          <w:tcPr>
+            <w:tcW w:w="360" w:type="dxa"/>
+            <w:shd w:val="clear" w:color="auto" w:fill="auto"/>
+          </w:tcPr>
+          <w:p>
+            <w:pPr>
+              <w:jc w:val="left"/>
+            </w:pPr>
+          </w:p>
+        </w:tc>
+        <w:tc>
+          <w:tcPr>
+            <w:tcW w:w="360" w:type="dxa"/>
+            <w:shd w:val="clear" w:color="auto" w:fill="FFE0C0"/>
+          </w:tcPr>
+          <w:p>
+            <w:pPr>
+              <w:jc w:val="left"/>
+            </w:pPr>
+            <w:r>
+              <w:rPr>
+                <w:noProof/>
+                <w:sz w:val="16"/>
+              </w:rPr>
+              <w:t>Edited</w:t>
             </w:r>
           </w:p>
         </w:tc>

</xml_diff>